<commit_message>
Correcciones de los CU
fecha de 2016 a 2015 y en CU eliminar agente, en la parte descripción
decía modificar agente
</commit_message>
<xml_diff>
--- a/Entregable III/Use cases/CU_LUIS.docx
+++ b/Entregable III/Use cases/CU_LUIS.docx
@@ -823,14 +823,25 @@
                 <w:shd w:val="clear" w:color="auto" w:fill="FFFFFF"/>
                 <w:lang w:val="es-CR"/>
               </w:rPr>
-              <w:t>Consulta</w:t>
-            </w:r>
-            <w:r>
+              <w:t>Consulta agente de ventas</w:t>
+            </w:r>
+          </w:p>
+          <w:p>
+            <w:pPr>
+              <w:pStyle w:val="Prrafodelista"/>
+              <w:spacing w:after="0"/>
+              <w:ind w:left="0"/>
               <w:rPr>
                 <w:shd w:val="clear" w:color="auto" w:fill="FFFFFF"/>
                 <w:lang w:val="es-CR"/>
               </w:rPr>
-              <w:t xml:space="preserve"> agente de ventas</w:t>
+            </w:pPr>
+            <w:r>
+              <w:rPr>
+                <w:shd w:val="clear" w:color="auto" w:fill="FFFFFF"/>
+                <w:lang w:val="es-CR"/>
+              </w:rPr>
+              <w:t>Agregar producto ingrediente activo</w:t>
             </w:r>
           </w:p>
           <w:p>
@@ -848,7 +859,7 @@
                 <w:shd w:val="clear" w:color="auto" w:fill="FFFFFF"/>
                 <w:lang w:val="es-CR"/>
               </w:rPr>
-              <w:t>Agregar producto ingrediente activo</w:t>
+              <w:t>Eliminar producto ingrediente activo</w:t>
             </w:r>
           </w:p>
           <w:p>
@@ -866,39 +877,7 @@
                 <w:shd w:val="clear" w:color="auto" w:fill="FFFFFF"/>
                 <w:lang w:val="es-CR"/>
               </w:rPr>
-              <w:t xml:space="preserve">Eliminar producto ingrediente </w:t>
-            </w:r>
-            <w:r>
-              <w:rPr>
-                <w:shd w:val="clear" w:color="auto" w:fill="FFFFFF"/>
-                <w:lang w:val="es-CR"/>
-              </w:rPr>
-              <w:t>activo</w:t>
-            </w:r>
-          </w:p>
-          <w:p>
-            <w:pPr>
-              <w:pStyle w:val="Prrafodelista"/>
-              <w:spacing w:after="0"/>
-              <w:ind w:left="0"/>
-              <w:rPr>
-                <w:shd w:val="clear" w:color="auto" w:fill="FFFFFF"/>
-                <w:lang w:val="es-CR"/>
-              </w:rPr>
-            </w:pPr>
-            <w:r>
-              <w:rPr>
-                <w:shd w:val="clear" w:color="auto" w:fill="FFFFFF"/>
-                <w:lang w:val="es-CR"/>
-              </w:rPr>
-              <w:t>Consulta</w:t>
-            </w:r>
-            <w:r>
-              <w:rPr>
-                <w:shd w:val="clear" w:color="auto" w:fill="FFFFFF"/>
-                <w:lang w:val="es-CR"/>
-              </w:rPr>
-              <w:t xml:space="preserve"> producto ingrediente activo</w:t>
+              <w:t>Consulta producto ingrediente activo</w:t>
             </w:r>
           </w:p>
         </w:tc>
@@ -1255,7 +1234,7 @@
               <w:rPr>
                 <w:lang w:val="es-CR"/>
               </w:rPr>
-              <w:t>Octubre 23, 2016</w:t>
+              <w:t>Octubre 23, 2015</w:t>
             </w:r>
           </w:p>
         </w:tc>
@@ -1287,14 +1266,7 @@
                 <w:b/>
                 <w:bCs/>
               </w:rPr>
-              <w:t xml:space="preserve">Fecha de la última </w:t>
-            </w:r>
-            <w:r>
-              <w:rPr>
-                <w:b/>
-                <w:bCs/>
-              </w:rPr>
-              <w:t>actualización:</w:t>
+              <w:t>Fecha de la última actualización:</w:t>
             </w:r>
           </w:p>
         </w:tc>
@@ -1447,13 +1419,7 @@
               <w:rPr>
                 <w:lang w:val="es-CR"/>
               </w:rPr>
-              <w:t>Los actores del sistema pueden eliminar los productos</w:t>
-            </w:r>
-            <w:r>
-              <w:rPr>
-                <w:lang w:val="es-CR"/>
-              </w:rPr>
-              <w:t xml:space="preserve"> registrados en la base de datos.</w:t>
+              <w:t>Los actores del sistema pueden eliminar los productos registrados en la base de datos.</w:t>
             </w:r>
           </w:p>
         </w:tc>
@@ -1721,141 +1687,63 @@
               <w:rPr>
                 <w:lang w:val="es-CR"/>
               </w:rPr>
-              <w:t>1. Selecciona en el menú</w:t>
-            </w:r>
-            <w:r>
-              <w:rPr>
-                <w:lang w:val="es-CR"/>
-              </w:rPr>
-              <w:t xml:space="preserve"> la opción</w:t>
-            </w:r>
-            <w:r>
-              <w:rPr>
-                <w:lang w:val="es-CR"/>
-              </w:rPr>
-              <w:t xml:space="preserve"> de producto.</w:t>
-            </w:r>
-          </w:p>
-          <w:p>
-            <w:pPr>
-              <w:spacing w:after="0"/>
-              <w:rPr>
-                <w:lang w:val="es-CR"/>
-              </w:rPr>
-            </w:pPr>
-            <w:r>
-              <w:rPr>
-                <w:lang w:val="es-CR"/>
-              </w:rPr>
-              <w:t>2. S</w:t>
-            </w:r>
-            <w:r>
-              <w:rPr>
-                <w:lang w:val="es-CR"/>
-              </w:rPr>
-              <w:t>e desplaza al producto de su preferencia.</w:t>
-            </w:r>
-          </w:p>
-          <w:p>
-            <w:pPr>
-              <w:spacing w:after="0"/>
-              <w:rPr>
-                <w:lang w:val="es-CR"/>
-              </w:rPr>
-            </w:pPr>
-            <w:r>
-              <w:rPr>
-                <w:lang w:val="es-CR"/>
-              </w:rPr>
-              <w:t>3. Presiona</w:t>
-            </w:r>
-            <w:r>
-              <w:rPr>
-                <w:lang w:val="es-CR"/>
-              </w:rPr>
-              <w:t xml:space="preserve"> el botón</w:t>
-            </w:r>
-            <w:r>
-              <w:rPr>
-                <w:lang w:val="es-CR"/>
-              </w:rPr>
-              <w:t xml:space="preserve"> de </w:t>
-            </w:r>
-            <w:r>
-              <w:rPr>
-                <w:lang w:val="es-CR"/>
-              </w:rPr>
-              <w:t>elimin</w:t>
-            </w:r>
-            <w:r>
-              <w:rPr>
-                <w:lang w:val="es-CR"/>
-              </w:rPr>
-              <w:t>ar</w:t>
-            </w:r>
-            <w:r>
-              <w:rPr>
-                <w:lang w:val="es-CR"/>
-              </w:rPr>
-              <w:t>.</w:t>
-            </w:r>
-          </w:p>
-          <w:p>
-            <w:pPr>
-              <w:spacing w:after="0"/>
-              <w:rPr>
-                <w:lang w:val="es-CR"/>
-              </w:rPr>
-            </w:pPr>
-            <w:r>
-              <w:rPr>
-                <w:lang w:val="es-CR"/>
-              </w:rPr>
-              <w:t>4. Se muestra un mensaje de confirmación</w:t>
-            </w:r>
-            <w:r>
-              <w:rPr>
-                <w:lang w:val="es-CR"/>
-              </w:rPr>
-              <w:t xml:space="preserve"> y eventualmente presiona</w:t>
-            </w:r>
-            <w:r>
-              <w:rPr>
-                <w:lang w:val="es-CR"/>
-              </w:rPr>
-              <w:t xml:space="preserve"> el botón</w:t>
-            </w:r>
-            <w:r>
-              <w:rPr>
-                <w:lang w:val="es-CR"/>
-              </w:rPr>
-              <w:t xml:space="preserve"> de aceptar.</w:t>
-            </w:r>
-          </w:p>
-          <w:p>
-            <w:pPr>
-              <w:spacing w:after="0"/>
-              <w:rPr>
-                <w:lang w:val="es-CR"/>
-              </w:rPr>
-            </w:pPr>
-            <w:r>
-              <w:rPr>
-                <w:lang w:val="es-CR"/>
-              </w:rPr>
-              <w:t>5. El sistema muestra un Mensaje de notificación donde indica que el producto se eliminó</w:t>
-            </w:r>
-            <w:r>
-              <w:rPr>
-                <w:lang w:val="es-CR"/>
-              </w:rPr>
-              <w:t xml:space="preserve"> correc</w:t>
-            </w:r>
-            <w:r>
-              <w:rPr>
-                <w:lang w:val="es-CR"/>
-              </w:rPr>
-              <w:t>tamente.</w:t>
+              <w:t>1. Selecciona en el menú la opción de producto.</w:t>
+            </w:r>
+          </w:p>
+          <w:p>
+            <w:pPr>
+              <w:spacing w:after="0"/>
+              <w:rPr>
+                <w:lang w:val="es-CR"/>
+              </w:rPr>
+            </w:pPr>
+            <w:r>
+              <w:rPr>
+                <w:lang w:val="es-CR"/>
+              </w:rPr>
+              <w:t>2. Se desplaza al producto de su preferencia.</w:t>
+            </w:r>
+          </w:p>
+          <w:p>
+            <w:pPr>
+              <w:spacing w:after="0"/>
+              <w:rPr>
+                <w:lang w:val="es-CR"/>
+              </w:rPr>
+            </w:pPr>
+            <w:r>
+              <w:rPr>
+                <w:lang w:val="es-CR"/>
+              </w:rPr>
+              <w:t>3. Presiona el botón de eliminar.</w:t>
+            </w:r>
+          </w:p>
+          <w:p>
+            <w:pPr>
+              <w:spacing w:after="0"/>
+              <w:rPr>
+                <w:lang w:val="es-CR"/>
+              </w:rPr>
+            </w:pPr>
+            <w:r>
+              <w:rPr>
+                <w:lang w:val="es-CR"/>
+              </w:rPr>
+              <w:t>4. Se muestra un mensaje de confirmación y eventualmente presiona el botón de aceptar.</w:t>
+            </w:r>
+          </w:p>
+          <w:p>
+            <w:pPr>
+              <w:spacing w:after="0"/>
+              <w:rPr>
+                <w:lang w:val="es-CR"/>
+              </w:rPr>
+            </w:pPr>
+            <w:r>
+              <w:rPr>
+                <w:lang w:val="es-CR"/>
+              </w:rPr>
+              <w:t>5. El sistema muestra un Mensaje de notificación donde indica que el producto se eliminó correctamente.</w:t>
             </w:r>
           </w:p>
         </w:tc>
@@ -1932,14 +1820,7 @@
                 <w:b/>
                 <w:bCs/>
               </w:rPr>
-              <w:t>1.5 Error al eliminar</w:t>
-            </w:r>
-            <w:r>
-              <w:rPr>
-                <w:b/>
-                <w:bCs/>
-              </w:rPr>
-              <w:t xml:space="preserve"> un producto</w:t>
+              <w:t>1.5 Error al eliminar un producto</w:t>
             </w:r>
           </w:p>
           <w:p>
@@ -1977,82 +1858,6 @@
               <w:spacing w:after="0"/>
             </w:pPr>
             <w:r>
-              <w:t xml:space="preserve">4 El </w:t>
-            </w:r>
-            <w:r>
-              <w:t>sistema debe regresar a un estado consistente.</w:t>
-            </w:r>
-          </w:p>
-          <w:p>
-            <w:pPr>
-              <w:spacing w:after="0"/>
-              <w:rPr>
-                <w:b/>
-                <w:bCs/>
-              </w:rPr>
-            </w:pPr>
-            <w:r>
-              <w:rPr>
-                <w:b/>
-                <w:bCs/>
-              </w:rPr>
-              <w:t>2.5 Error al eliminar</w:t>
-            </w:r>
-            <w:r>
-              <w:rPr>
-                <w:b/>
-                <w:bCs/>
-              </w:rPr>
-              <w:t xml:space="preserve"> un producto</w:t>
-            </w:r>
-          </w:p>
-          <w:p>
-            <w:pPr>
-              <w:spacing w:after="0"/>
-              <w:rPr>
-                <w:lang w:val="es-CR"/>
-              </w:rPr>
-            </w:pPr>
-            <w:r>
-              <w:rPr>
-                <w:lang w:val="es-CR"/>
-              </w:rPr>
-              <w:t>1 El sistema muestra un mensaje de error notificando que existe una relación</w:t>
-            </w:r>
-            <w:r>
-              <w:rPr>
-                <w:lang w:val="es-CR"/>
-              </w:rPr>
-              <w:t xml:space="preserve"> con dicho producto.</w:t>
-            </w:r>
-          </w:p>
-          <w:p>
-            <w:pPr>
-              <w:spacing w:after="0"/>
-            </w:pPr>
-            <w:r>
-              <w:t>2 Se muestra</w:t>
-            </w:r>
-            <w:r>
-              <w:t xml:space="preserve"> una notificación de volver a recargar la pagina</w:t>
-            </w:r>
-          </w:p>
-          <w:p>
-            <w:pPr>
-              <w:spacing w:after="0"/>
-            </w:pPr>
-            <w:r>
-              <w:t>3 Se cancela el pr</w:t>
-            </w:r>
-            <w:r>
-              <w:t>oceso.</w:t>
-            </w:r>
-          </w:p>
-          <w:p>
-            <w:pPr>
-              <w:spacing w:after="0"/>
-            </w:pPr>
-            <w:r>
               <w:t>4 El sistema debe regresar a un estado consistente.</w:t>
             </w:r>
           </w:p>
@@ -2069,46 +1874,75 @@
                 <w:b/>
                 <w:bCs/>
               </w:rPr>
-              <w:t>3.4 Cancelar el proceso de eliminar</w:t>
-            </w:r>
-            <w:r>
-              <w:rPr>
-                <w:b/>
-                <w:bCs/>
-              </w:rPr>
-              <w:t xml:space="preserve"> un producto</w:t>
-            </w:r>
-          </w:p>
-          <w:p>
-            <w:pPr>
-              <w:spacing w:after="0"/>
-              <w:rPr>
-                <w:lang w:val="es-CR"/>
-              </w:rPr>
-            </w:pPr>
-            <w:r>
-              <w:rPr>
-                <w:lang w:val="es-CR"/>
-              </w:rPr>
-              <w:t>1. Se muestra un mensaje de confirmación</w:t>
-            </w:r>
-            <w:r>
-              <w:rPr>
-                <w:lang w:val="es-CR"/>
-              </w:rPr>
-              <w:t xml:space="preserve"> y eventualmente presiona</w:t>
-            </w:r>
-            <w:r>
-              <w:rPr>
-                <w:lang w:val="es-CR"/>
-              </w:rPr>
-              <w:t xml:space="preserve"> el botón</w:t>
-            </w:r>
-            <w:r>
-              <w:rPr>
-                <w:lang w:val="es-CR"/>
-              </w:rPr>
-              <w:t xml:space="preserve"> de cancelar.</w:t>
+              <w:t>2.5 Error al eliminar un producto</w:t>
+            </w:r>
+          </w:p>
+          <w:p>
+            <w:pPr>
+              <w:spacing w:after="0"/>
+              <w:rPr>
+                <w:lang w:val="es-CR"/>
+              </w:rPr>
+            </w:pPr>
+            <w:r>
+              <w:rPr>
+                <w:lang w:val="es-CR"/>
+              </w:rPr>
+              <w:t>1 El sistema muestra un mensaje de error notificando que existe una relación con dicho producto.</w:t>
+            </w:r>
+          </w:p>
+          <w:p>
+            <w:pPr>
+              <w:spacing w:after="0"/>
+            </w:pPr>
+            <w:r>
+              <w:t>2 Se muestra una notificación de volver a recargar la pagina</w:t>
+            </w:r>
+          </w:p>
+          <w:p>
+            <w:pPr>
+              <w:spacing w:after="0"/>
+            </w:pPr>
+            <w:r>
+              <w:t>3 Se cancela el proceso.</w:t>
+            </w:r>
+          </w:p>
+          <w:p>
+            <w:pPr>
+              <w:spacing w:after="0"/>
+            </w:pPr>
+            <w:r>
+              <w:t>4 El sistema debe regresar a un estado consistente.</w:t>
+            </w:r>
+          </w:p>
+          <w:p>
+            <w:pPr>
+              <w:spacing w:after="0"/>
+              <w:rPr>
+                <w:b/>
+                <w:bCs/>
+              </w:rPr>
+            </w:pPr>
+            <w:r>
+              <w:rPr>
+                <w:b/>
+                <w:bCs/>
+              </w:rPr>
+              <w:t>3.4 Cancelar el proceso de eliminar un producto</w:t>
+            </w:r>
+          </w:p>
+          <w:p>
+            <w:pPr>
+              <w:spacing w:after="0"/>
+              <w:rPr>
+                <w:lang w:val="es-CR"/>
+              </w:rPr>
+            </w:pPr>
+            <w:r>
+              <w:rPr>
+                <w:lang w:val="es-CR"/>
+              </w:rPr>
+              <w:t>1. Se muestra un mensaje de confirmación y eventualmente presiona el botón de cancelar.</w:t>
             </w:r>
           </w:p>
           <w:p>
@@ -2434,13 +2268,7 @@
               <w:rPr>
                 <w:rFonts w:eastAsia="Calibri" w:cs="Calibri"/>
               </w:rPr>
-              <w:t xml:space="preserve">Aproximadamente 10 veces, para </w:t>
-            </w:r>
-            <w:r>
-              <w:rPr>
-                <w:rFonts w:eastAsia="Calibri" w:cs="Calibri"/>
-              </w:rPr>
-              <w:t>administrar el sistema diariamente.</w:t>
+              <w:t>Aproximadamente 10 veces, para administrar el sistema diariamente.</w:t>
             </w:r>
           </w:p>
         </w:tc>
@@ -2638,13 +2466,7 @@
               <w:spacing w:after="0"/>
             </w:pPr>
             <w:r>
-              <w:t>El sistema está</w:t>
-            </w:r>
-            <w:r>
-              <w:t xml:space="preserve"> en </w:t>
-            </w:r>
-            <w:r>
-              <w:t>buen estado</w:t>
+              <w:t>El sistema está en buen estado</w:t>
             </w:r>
           </w:p>
           <w:p>
@@ -3055,7 +2877,7 @@
               <w:rPr>
                 <w:lang w:val="es-CR"/>
               </w:rPr>
-              <w:t>Octubre 23, 2016</w:t>
+              <w:t>Octubre 23, 2015</w:t>
             </w:r>
           </w:p>
         </w:tc>
@@ -3306,13 +3128,7 @@
               <w:rPr>
                 <w:lang w:val="es-CR"/>
               </w:rPr>
-              <w:t xml:space="preserve">1. Verificar  el </w:t>
-            </w:r>
-            <w:r>
-              <w:rPr>
-                <w:lang w:val="es-CR"/>
-              </w:rPr>
-              <w:t>buen estado de sistema.</w:t>
+              <w:t>1. Verificar  el buen estado de sistema.</w:t>
             </w:r>
           </w:p>
           <w:p>
@@ -3504,25 +3320,7 @@
               <w:rPr>
                 <w:lang w:val="es-CR"/>
               </w:rPr>
-              <w:t>1. Selecciona en el menú</w:t>
-            </w:r>
-            <w:r>
-              <w:rPr>
-                <w:lang w:val="es-CR"/>
-              </w:rPr>
-              <w:t xml:space="preserve"> la opción</w:t>
-            </w:r>
-            <w:r>
-              <w:rPr>
-                <w:lang w:val="es-CR"/>
-              </w:rPr>
-              <w:t xml:space="preserve"> de producto y eventualmente</w:t>
-            </w:r>
-            <w:r>
-              <w:rPr>
-                <w:lang w:val="es-CR"/>
-              </w:rPr>
-              <w:t xml:space="preserve"> se carga un listado de los productos.</w:t>
+              <w:t>1. Selecciona en el menú la opción de producto y eventualmente se carga un listado de los productos.</w:t>
             </w:r>
           </w:p>
           <w:p>
@@ -3627,13 +3425,7 @@
               <w:rPr>
                 <w:lang w:val="es-CR"/>
               </w:rPr>
-              <w:t>1 El sistema muestra un mensaje de error notificando un</w:t>
-            </w:r>
-            <w:r>
-              <w:rPr>
-                <w:lang w:val="es-CR"/>
-              </w:rPr>
-              <w:t xml:space="preserve"> problema de conexión del sistema.</w:t>
+              <w:t>1 El sistema muestra un mensaje de error notificando un problema de conexión del sistema.</w:t>
             </w:r>
           </w:p>
           <w:p>
@@ -3747,13 +3539,7 @@
               <w:rPr>
                 <w:lang w:val="es-CR"/>
               </w:rPr>
-              <w:t>1. Problemas con la conexión a la b</w:t>
-            </w:r>
-            <w:r>
-              <w:rPr>
-                <w:lang w:val="es-CR"/>
-              </w:rPr>
-              <w:t>ase de datos.</w:t>
+              <w:t>1. Problemas con la conexión a la base de datos.</w:t>
             </w:r>
           </w:p>
           <w:p>
@@ -4126,13 +3912,7 @@
               <w:rPr>
                 <w:lang w:val="es"/>
               </w:rPr>
-              <w:t>2. Una velocidad de internet superior a 1 Mb.El sistema está</w:t>
-            </w:r>
-            <w:r>
-              <w:rPr>
-                <w:lang w:val="es"/>
-              </w:rPr>
-              <w:t xml:space="preserve"> en buen estado.</w:t>
+              <w:t>2. Una velocidad de internet superior a 1 Mb.El sistema está en buen estado.</w:t>
             </w:r>
           </w:p>
         </w:tc>
@@ -4192,21 +3972,15 @@
               <w:spacing w:after="0"/>
             </w:pPr>
             <w:r>
-              <w:t>El sistema está</w:t>
-            </w:r>
-            <w:r>
-              <w:t xml:space="preserve"> en buen estado</w:t>
-            </w:r>
-          </w:p>
-          <w:p>
-            <w:pPr>
-              <w:spacing w:after="0"/>
-            </w:pPr>
-            <w:r>
-              <w:t xml:space="preserve">El usuario tiene el conocimiento para </w:t>
-            </w:r>
-            <w:r>
-              <w:t>usar el sistema.</w:t>
+              <w:t>El sistema está en buen estado</w:t>
+            </w:r>
+          </w:p>
+          <w:p>
+            <w:pPr>
+              <w:spacing w:after="0"/>
+            </w:pPr>
+            <w:r>
+              <w:t>El usuario tiene el conocimiento para usar el sistema.</w:t>
             </w:r>
           </w:p>
         </w:tc>
@@ -4615,7 +4389,7 @@
               <w:rPr>
                 <w:lang w:val="es-CR"/>
               </w:rPr>
-              <w:t>Octubre 23, 2016</w:t>
+              <w:t>Octubre 23, 2015</w:t>
             </w:r>
           </w:p>
         </w:tc>
@@ -5054,51 +4828,21 @@
               <w:rPr>
                 <w:lang w:val="es-CR"/>
               </w:rPr>
-              <w:t>1. Selecciona en el menú</w:t>
-            </w:r>
-            <w:r>
-              <w:rPr>
-                <w:lang w:val="es-CR"/>
-              </w:rPr>
-              <w:t xml:space="preserve"> la opción</w:t>
-            </w:r>
-            <w:r>
-              <w:rPr>
-                <w:lang w:val="es-CR"/>
-              </w:rPr>
-              <w:t xml:space="preserve"> de Agente Venta.</w:t>
-            </w:r>
-          </w:p>
-          <w:p>
-            <w:pPr>
-              <w:spacing w:after="0"/>
-              <w:rPr>
-                <w:lang w:val="es-CR"/>
-              </w:rPr>
-            </w:pPr>
-            <w:r>
-              <w:rPr>
-                <w:lang w:val="es-CR"/>
-              </w:rPr>
-              <w:t>2. Ingresa e</w:t>
-            </w:r>
-            <w:r>
-              <w:rPr>
-                <w:lang w:val="es-CR"/>
-              </w:rPr>
-              <w:t>l nombre, teléfono</w:t>
-            </w:r>
-            <w:r>
-              <w:rPr>
-                <w:lang w:val="es-CR"/>
-              </w:rPr>
-              <w:t>, correo y el correo de confirmación</w:t>
-            </w:r>
-            <w:r>
-              <w:rPr>
-                <w:lang w:val="es-CR"/>
-              </w:rPr>
-              <w:t>.</w:t>
+              <w:t>1. Selecciona en el menú la opción de Agente Venta.</w:t>
+            </w:r>
+          </w:p>
+          <w:p>
+            <w:pPr>
+              <w:spacing w:after="0"/>
+              <w:rPr>
+                <w:lang w:val="es-CR"/>
+              </w:rPr>
+            </w:pPr>
+            <w:r>
+              <w:rPr>
+                <w:lang w:val="es-CR"/>
+              </w:rPr>
+              <w:t>2. Ingresa el nombre, teléfono, correo y el correo de confirmación.</w:t>
             </w:r>
           </w:p>
           <w:p>
@@ -5126,13 +4870,7 @@
               <w:rPr>
                 <w:lang w:val="es-CR"/>
               </w:rPr>
-              <w:t>4. Se muestra un mensaje notificando que se guardó</w:t>
-            </w:r>
-            <w:r>
-              <w:rPr>
-                <w:lang w:val="es-CR"/>
-              </w:rPr>
-              <w:t xml:space="preserve"> correctamente el agente de ventas.</w:t>
+              <w:t>4. Se muestra un mensaje notificando que se guardó correctamente el agente de ventas.</w:t>
             </w:r>
           </w:p>
         </w:tc>
@@ -5335,15 +5073,7 @@
                 <w:bCs/>
                 <w:lang w:val="es-CR"/>
               </w:rPr>
-              <w:t>1. Problemas d</w:t>
-            </w:r>
-            <w:r>
-              <w:rPr>
-                <w:b/>
-                <w:bCs/>
-                <w:lang w:val="es-CR"/>
-              </w:rPr>
-              <w:t>e acceso al sistema</w:t>
+              <w:t>1. Problemas de acceso al sistema</w:t>
             </w:r>
           </w:p>
           <w:p>
@@ -5590,13 +5320,7 @@
               <w:rPr>
                 <w:rFonts w:eastAsia="Calibri" w:cs="Calibri"/>
               </w:rPr>
-              <w:t xml:space="preserve">Aproximadamente 10 veces, para administrar el sistema </w:t>
-            </w:r>
-            <w:r>
-              <w:rPr>
-                <w:rFonts w:eastAsia="Calibri" w:cs="Calibri"/>
-              </w:rPr>
-              <w:t>diariamente.</w:t>
+              <w:t>Aproximadamente 10 veces, para administrar el sistema diariamente.</w:t>
             </w:r>
           </w:p>
         </w:tc>
@@ -5735,13 +5459,7 @@
               <w:rPr>
                 <w:lang w:val="es"/>
               </w:rPr>
-              <w:t>2. Una velocidad de internet superior a 1 Mb.El sistema está</w:t>
-            </w:r>
-            <w:r>
-              <w:rPr>
-                <w:lang w:val="es"/>
-              </w:rPr>
-              <w:t xml:space="preserve"> en buen estado.</w:t>
+              <w:t>2. Una velocidad de internet superior a 1 Mb.El sistema está en buen estado.</w:t>
             </w:r>
           </w:p>
         </w:tc>
@@ -5801,10 +5519,7 @@
               <w:spacing w:after="0"/>
             </w:pPr>
             <w:r>
-              <w:t>El sistema está</w:t>
-            </w:r>
-            <w:r>
-              <w:t xml:space="preserve"> en buen estado</w:t>
+              <w:t>El sistema está en buen estado</w:t>
             </w:r>
           </w:p>
           <w:p>
@@ -6222,7 +5937,7 @@
               <w:rPr>
                 <w:lang w:val="es-CR"/>
               </w:rPr>
-              <w:t>Octubre 23, 2016</w:t>
+              <w:t>Octubre 23, 2015</w:t>
             </w:r>
           </w:p>
         </w:tc>
@@ -6407,13 +6122,7 @@
               <w:rPr>
                 <w:lang w:val="es-CR"/>
               </w:rPr>
-              <w:t>Los actores del sistema  pueden modificar un agente de venta</w:t>
-            </w:r>
-            <w:r>
-              <w:rPr>
-                <w:lang w:val="es-CR"/>
-              </w:rPr>
-              <w:t xml:space="preserve"> registrado en la base de datos</w:t>
+              <w:t>Los actores del sistema  pueden modificar un agente de venta registrado en la base de datos</w:t>
             </w:r>
           </w:p>
         </w:tc>
@@ -6681,25 +6390,7 @@
               <w:rPr>
                 <w:lang w:val="es-CR"/>
               </w:rPr>
-              <w:t>1. Selecciona en el menú</w:t>
-            </w:r>
-            <w:r>
-              <w:rPr>
-                <w:lang w:val="es-CR"/>
-              </w:rPr>
-              <w:t xml:space="preserve"> la opción</w:t>
-            </w:r>
-            <w:r>
-              <w:rPr>
-                <w:lang w:val="es-CR"/>
-              </w:rPr>
-              <w:t xml:space="preserve"> de agente de ventas y eventualmente</w:t>
-            </w:r>
-            <w:r>
-              <w:rPr>
-                <w:lang w:val="es-CR"/>
-              </w:rPr>
-              <w:t xml:space="preserve"> se carga un listado de los agente de ventas.</w:t>
+              <w:t>1. Selecciona en el menú la opción de agente de ventas y eventualmente se carga un listado de los agente de ventas.</w:t>
             </w:r>
           </w:p>
           <w:p>
@@ -6715,142 +6406,79 @@
                 <w:shd w:val="clear" w:color="auto" w:fill="FFFFFF"/>
                 <w:lang w:val="es-CR"/>
               </w:rPr>
-              <w:t>2. Se desplaza al agente de ventas</w:t>
-            </w:r>
-            <w:r>
+              <w:t>2. Se desplaza al agente de ventas de su preferencia</w:t>
+            </w:r>
+          </w:p>
+          <w:p>
+            <w:pPr>
+              <w:spacing w:after="0"/>
+              <w:rPr>
+                <w:lang w:val="es-CR"/>
+              </w:rPr>
+            </w:pPr>
+            <w:r>
+              <w:rPr>
+                <w:lang w:val="es-CR"/>
+              </w:rPr>
+              <w:t>3. Selecciona en el menú la opción de modificar.</w:t>
+            </w:r>
+          </w:p>
+          <w:p>
+            <w:pPr>
+              <w:spacing w:after="0"/>
+              <w:rPr>
+                <w:lang w:val="es-CR"/>
+              </w:rPr>
+            </w:pPr>
+            <w:r>
+              <w:rPr>
+                <w:lang w:val="es-CR"/>
+              </w:rPr>
+              <w:t>4. Se carga la información del agente de ventas en un formulario.</w:t>
+            </w:r>
+          </w:p>
+          <w:p>
+            <w:pPr>
+              <w:spacing w:after="0"/>
+              <w:rPr>
+                <w:lang w:val="es-CR"/>
+              </w:rPr>
+            </w:pPr>
+            <w:r>
+              <w:rPr>
+                <w:lang w:val="es-CR"/>
+              </w:rPr>
+              <w:t>5. Se procede a modificar el nombre, teléfono, correo y el correo de confirmación.</w:t>
+            </w:r>
+          </w:p>
+          <w:p>
+            <w:pPr>
+              <w:spacing w:after="0"/>
+              <w:rPr>
+                <w:lang w:val="es-CR"/>
+              </w:rPr>
+            </w:pPr>
+            <w:r>
+              <w:rPr>
+                <w:lang w:val="es-CR"/>
+              </w:rPr>
+              <w:t>6. Le da clic al botón Modificar.</w:t>
+            </w:r>
+          </w:p>
+          <w:p>
+            <w:pPr>
+              <w:spacing w:after="0"/>
               <w:rPr>
                 <w:shd w:val="clear" w:color="auto" w:fill="FFFFFF"/>
                 <w:lang w:val="es-CR"/>
               </w:rPr>
-              <w:t xml:space="preserve"> de su preferencia</w:t>
-            </w:r>
-          </w:p>
-          <w:p>
-            <w:pPr>
-              <w:spacing w:after="0"/>
-              <w:rPr>
-                <w:lang w:val="es-CR"/>
-              </w:rPr>
-            </w:pPr>
-            <w:r>
-              <w:rPr>
-                <w:lang w:val="es-CR"/>
-              </w:rPr>
-              <w:t xml:space="preserve">3. </w:t>
-            </w:r>
-            <w:r>
-              <w:rPr>
-                <w:lang w:val="es-CR"/>
-              </w:rPr>
-              <w:t>Selecciona en el menú</w:t>
-            </w:r>
-            <w:r>
-              <w:rPr>
-                <w:lang w:val="es-CR"/>
-              </w:rPr>
-              <w:t xml:space="preserve"> la opción</w:t>
-            </w:r>
-            <w:r>
-              <w:rPr>
-                <w:lang w:val="es-CR"/>
-              </w:rPr>
-              <w:t xml:space="preserve"> de modificar.</w:t>
-            </w:r>
-          </w:p>
-          <w:p>
-            <w:pPr>
-              <w:spacing w:after="0"/>
-              <w:rPr>
-                <w:lang w:val="es-CR"/>
-              </w:rPr>
-            </w:pPr>
-            <w:r>
-              <w:rPr>
-                <w:lang w:val="es-CR"/>
-              </w:rPr>
-              <w:t>4. Se carga la información</w:t>
-            </w:r>
-            <w:r>
-              <w:rPr>
-                <w:lang w:val="es-CR"/>
-              </w:rPr>
-              <w:t xml:space="preserve"> del agente de ventas en un formulario.</w:t>
-            </w:r>
-          </w:p>
-          <w:p>
-            <w:pPr>
-              <w:spacing w:after="0"/>
-              <w:rPr>
-                <w:lang w:val="es-CR"/>
-              </w:rPr>
-            </w:pPr>
-            <w:r>
-              <w:rPr>
-                <w:lang w:val="es-CR"/>
-              </w:rPr>
-              <w:t>5. Se procede a modificar el nombre, teléfono</w:t>
-            </w:r>
-            <w:r>
-              <w:rPr>
-                <w:lang w:val="es-CR"/>
-              </w:rPr>
-              <w:t>, correo y el correo de confirmación</w:t>
-            </w:r>
-            <w:r>
-              <w:rPr>
-                <w:lang w:val="es-CR"/>
-              </w:rPr>
-              <w:t>.</w:t>
-            </w:r>
-          </w:p>
-          <w:p>
-            <w:pPr>
-              <w:spacing w:after="0"/>
-              <w:rPr>
-                <w:lang w:val="es-CR"/>
-              </w:rPr>
-            </w:pPr>
-            <w:r>
-              <w:rPr>
-                <w:lang w:val="es-CR"/>
-              </w:rPr>
-              <w:t>6. Le</w:t>
-            </w:r>
-            <w:r>
-              <w:rPr>
-                <w:lang w:val="es-CR"/>
-              </w:rPr>
-              <w:t xml:space="preserve"> da clic al botón Modificar.</w:t>
-            </w:r>
-          </w:p>
-          <w:p>
-            <w:pPr>
-              <w:spacing w:after="0"/>
+            </w:pPr>
+            <w:r>
               <w:rPr>
                 <w:shd w:val="clear" w:color="auto" w:fill="FFFFFF"/>
                 <w:lang w:val="es-CR"/>
               </w:rPr>
-            </w:pPr>
-            <w:r>
-              <w:rPr>
-                <w:shd w:val="clear" w:color="auto" w:fill="FFFFFF"/>
-                <w:lang w:val="es-CR"/>
-              </w:rPr>
-              <w:t>7</w:t>
-            </w:r>
-            <w:r>
-              <w:rPr>
-                <w:shd w:val="clear" w:color="auto" w:fill="FFFFFF"/>
-                <w:lang w:val="es-CR"/>
-              </w:rPr>
-              <w:t>. Se muestra un mensaje notificando que se modificó</w:t>
-            </w:r>
-            <w:r>
-              <w:rPr>
-                <w:shd w:val="clear" w:color="auto" w:fill="FFFFFF"/>
-                <w:lang w:val="es-CR"/>
-              </w:rPr>
-              <w:t xml:space="preserve"> correctamente el agente de ventas.</w:t>
+              <w:t>7. Se muestra un mensaje notificando que se modificó correctamente el agente de ventas.</w:t>
             </w:r>
           </w:p>
         </w:tc>
@@ -6941,24 +6569,15 @@
               <w:rPr>
                 <w:lang w:val="es-CR"/>
               </w:rPr>
-              <w:t>1 El sistema muestra un mensaje de error notificando el problema</w:t>
-            </w:r>
-            <w:r>
-              <w:rPr>
-                <w:lang w:val="es-CR"/>
-              </w:rPr>
-              <w:t xml:space="preserve"> de conexión del sistema.</w:t>
-            </w:r>
-          </w:p>
-          <w:p>
-            <w:pPr>
-              <w:spacing w:after="0"/>
-            </w:pPr>
-            <w:r>
-              <w:t xml:space="preserve">2 Mostrar </w:t>
-            </w:r>
-            <w:r>
-              <w:t>una notificación de volver a recargar la pagina</w:t>
+              <w:t>1 El sistema muestra un mensaje de error notificando el problema de conexión del sistema.</w:t>
+            </w:r>
+          </w:p>
+          <w:p>
+            <w:pPr>
+              <w:spacing w:after="0"/>
+            </w:pPr>
+            <w:r>
+              <w:t>2 Mostrar una notificación de volver a recargar la pagina</w:t>
             </w:r>
           </w:p>
           <w:p>
@@ -7077,13 +6696,7 @@
               <w:rPr>
                 <w:lang w:val="es-CR"/>
               </w:rPr>
-              <w:t>2. Problemas de conexión a Intern</w:t>
-            </w:r>
-            <w:r>
-              <w:rPr>
-                <w:lang w:val="es-CR"/>
-              </w:rPr>
-              <w:t>et.</w:t>
+              <w:t>2. Problemas de conexión a Internet.</w:t>
             </w:r>
           </w:p>
           <w:p>
@@ -7425,33 +7038,21 @@
               <w:rPr>
                 <w:lang w:val="es"/>
               </w:rPr>
-              <w:t>1. Última actualización del navegador de internet ya</w:t>
-            </w:r>
-            <w:r>
+              <w:t>1. Última actualización del navegador de internet ya sea Google Chrome o Firefox preferiblemente.</w:t>
+            </w:r>
+          </w:p>
+          <w:p>
+            <w:pPr>
+              <w:spacing w:after="0"/>
               <w:rPr>
                 <w:lang w:val="es"/>
               </w:rPr>
-              <w:t xml:space="preserve"> sea Google Chrome o Firefox preferiblemente.</w:t>
-            </w:r>
-          </w:p>
-          <w:p>
-            <w:pPr>
-              <w:spacing w:after="0"/>
+            </w:pPr>
+            <w:r>
               <w:rPr>
                 <w:lang w:val="es"/>
               </w:rPr>
-            </w:pPr>
-            <w:r>
-              <w:rPr>
-                <w:lang w:val="es"/>
-              </w:rPr>
-              <w:t>2. Una velocidad de internet superior a 1 Mb.El sistema está</w:t>
-            </w:r>
-            <w:r>
-              <w:rPr>
-                <w:lang w:val="es"/>
-              </w:rPr>
-              <w:t xml:space="preserve"> en buen estado.</w:t>
+              <w:t>2. Una velocidad de internet superior a 1 Mb.El sistema está en buen estado.</w:t>
             </w:r>
           </w:p>
         </w:tc>
@@ -7511,10 +7112,7 @@
               <w:spacing w:after="0"/>
             </w:pPr>
             <w:r>
-              <w:t>El sistema está</w:t>
-            </w:r>
-            <w:r>
-              <w:t xml:space="preserve"> en buen estado</w:t>
+              <w:t>El sistema está en buen estado</w:t>
             </w:r>
           </w:p>
           <w:p>
@@ -7582,10 +7180,7 @@
               <w:spacing w:after="0"/>
             </w:pPr>
             <w:r>
-              <w:t>1. El administ</w:t>
-            </w:r>
-            <w:r>
-              <w:t>rador del sistema puede cancelar la operación.</w:t>
+              <w:t>1. El administrador del sistema puede cancelar la operación.</w:t>
             </w:r>
           </w:p>
         </w:tc>
@@ -7931,7 +7526,7 @@
               <w:rPr>
                 <w:lang w:val="es-CR"/>
               </w:rPr>
-              <w:t>Octubre 23, 2016</w:t>
+              <w:t>Octubre 23, 2015</w:t>
             </w:r>
           </w:p>
         </w:tc>
@@ -7963,14 +7558,7 @@
                 <w:b/>
                 <w:bCs/>
               </w:rPr>
-              <w:t xml:space="preserve">Fecha de la </w:t>
-            </w:r>
-            <w:r>
-              <w:rPr>
-                <w:b/>
-                <w:bCs/>
-              </w:rPr>
-              <w:t>última actualización:</w:t>
+              <w:t>Fecha de la última actualización:</w:t>
             </w:r>
           </w:p>
         </w:tc>
@@ -8123,7 +7711,19 @@
               <w:rPr>
                 <w:lang w:val="es-CR"/>
               </w:rPr>
-              <w:t>Los actores del sistema  pueden modificar un agente de ventas registrado en la base de datos</w:t>
+              <w:t xml:space="preserve">Los actores del sistema  pueden </w:t>
+            </w:r>
+            <w:r>
+              <w:rPr>
+                <w:lang w:val="es-CR"/>
+              </w:rPr>
+              <w:t>eliminar</w:t>
+            </w:r>
+            <w:r>
+              <w:rPr>
+                <w:lang w:val="es-CR"/>
+              </w:rPr>
+              <w:t xml:space="preserve"> un agente de ventas registrado en la base de datos</w:t>
             </w:r>
           </w:p>
         </w:tc>
@@ -8297,13 +7897,7 @@
               <w:rPr>
                 <w:lang w:val="es-CR"/>
               </w:rPr>
-              <w:t>1. Se elimina</w:t>
-            </w:r>
-            <w:r>
-              <w:rPr>
-                <w:lang w:val="es-CR"/>
-              </w:rPr>
-              <w:t xml:space="preserve"> el agente de ventas del sistema.</w:t>
+              <w:t>1. Se elimina el agente de ventas del sistema.</w:t>
             </w:r>
           </w:p>
         </w:tc>
@@ -8397,25 +7991,7 @@
               <w:rPr>
                 <w:lang w:val="es-CR"/>
               </w:rPr>
-              <w:t>1. Selecciona en el menú</w:t>
-            </w:r>
-            <w:r>
-              <w:rPr>
-                <w:lang w:val="es-CR"/>
-              </w:rPr>
-              <w:t xml:space="preserve"> la opción</w:t>
-            </w:r>
-            <w:r>
-              <w:rPr>
-                <w:lang w:val="es-CR"/>
-              </w:rPr>
-              <w:t xml:space="preserve"> de a</w:t>
-            </w:r>
-            <w:r>
-              <w:rPr>
-                <w:lang w:val="es-CR"/>
-              </w:rPr>
-              <w:t>gente de ventas.</w:t>
+              <w:t>1. Selecciona en el menú la opción de agente de ventas.</w:t>
             </w:r>
           </w:p>
           <w:p>
@@ -8443,91 +8019,35 @@
               <w:rPr>
                 <w:lang w:val="es-CR"/>
               </w:rPr>
-              <w:t>3. Presiona</w:t>
-            </w:r>
-            <w:r>
-              <w:rPr>
-                <w:lang w:val="es-CR"/>
-              </w:rPr>
-              <w:t xml:space="preserve"> el botón</w:t>
-            </w:r>
-            <w:r>
-              <w:rPr>
-                <w:lang w:val="es-CR"/>
-              </w:rPr>
-              <w:t xml:space="preserve"> de elimin</w:t>
-            </w:r>
-            <w:r>
-              <w:rPr>
-                <w:lang w:val="es-CR"/>
-              </w:rPr>
-              <w:t>ar</w:t>
-            </w:r>
-            <w:bookmarkStart w:id="7" w:name="_GoBack"/>
-            <w:bookmarkEnd w:id="7"/>
-            <w:r>
-              <w:rPr>
-                <w:lang w:val="es-CR"/>
-              </w:rPr>
-              <w:t>.</w:t>
-            </w:r>
-          </w:p>
-          <w:p>
-            <w:pPr>
-              <w:spacing w:after="0"/>
-              <w:rPr>
-                <w:lang w:val="es-CR"/>
-              </w:rPr>
-            </w:pPr>
-            <w:r>
-              <w:rPr>
-                <w:lang w:val="es-CR"/>
-              </w:rPr>
-              <w:t>4. Se muestra un mensaje de confirmación</w:t>
-            </w:r>
-            <w:r>
-              <w:rPr>
-                <w:lang w:val="es-CR"/>
-              </w:rPr>
-              <w:t xml:space="preserve"> y eventualmente presiona</w:t>
-            </w:r>
-            <w:r>
-              <w:rPr>
-                <w:lang w:val="es-CR"/>
-              </w:rPr>
-              <w:t xml:space="preserve"> el botón</w:t>
-            </w:r>
-            <w:r>
-              <w:rPr>
-                <w:lang w:val="es-CR"/>
-              </w:rPr>
-              <w:t xml:space="preserve"> de aceptar.</w:t>
-            </w:r>
-          </w:p>
-          <w:p>
-            <w:pPr>
-              <w:spacing w:after="0"/>
-              <w:rPr>
-                <w:lang w:val="es-CR"/>
-              </w:rPr>
-            </w:pPr>
-            <w:r>
-              <w:rPr>
-                <w:lang w:val="es-CR"/>
-              </w:rPr>
-              <w:t xml:space="preserve">5. El sistema muestra un Mensaje de notificación donde indica que </w:t>
-            </w:r>
-            <w:r>
-              <w:rPr>
-                <w:lang w:val="es-CR"/>
-              </w:rPr>
-              <w:t>el producto se eliminó</w:t>
-            </w:r>
-            <w:r>
-              <w:rPr>
-                <w:lang w:val="es-CR"/>
-              </w:rPr>
-              <w:t xml:space="preserve"> correctamente.</w:t>
+              <w:t>3. Presiona el botón de eliminar.</w:t>
+            </w:r>
+          </w:p>
+          <w:p>
+            <w:pPr>
+              <w:spacing w:after="0"/>
+              <w:rPr>
+                <w:lang w:val="es-CR"/>
+              </w:rPr>
+            </w:pPr>
+            <w:r>
+              <w:rPr>
+                <w:lang w:val="es-CR"/>
+              </w:rPr>
+              <w:t>4. Se muestra un mensaje de confirmación y eventualmente presiona el botón de aceptar.</w:t>
+            </w:r>
+          </w:p>
+          <w:p>
+            <w:pPr>
+              <w:spacing w:after="0"/>
+              <w:rPr>
+                <w:lang w:val="es-CR"/>
+              </w:rPr>
+            </w:pPr>
+            <w:r>
+              <w:rPr>
+                <w:lang w:val="es-CR"/>
+              </w:rPr>
+              <w:t>5. El sistema muestra un Mensaje de notificación donde indica que el producto se eliminó correctamente.</w:t>
             </w:r>
           </w:p>
         </w:tc>
@@ -8604,14 +8124,7 @@
                 <w:b/>
                 <w:bCs/>
               </w:rPr>
-              <w:t>1.5 Error al eliminar</w:t>
-            </w:r>
-            <w:r>
-              <w:rPr>
-                <w:b/>
-                <w:bCs/>
-              </w:rPr>
-              <w:t xml:space="preserve"> un agente de ventas</w:t>
+              <w:t>1.5 Error al eliminar un agente de ventas</w:t>
             </w:r>
           </w:p>
           <w:p>
@@ -8633,10 +8146,7 @@
               <w:spacing w:after="0"/>
             </w:pPr>
             <w:r>
-              <w:t>2 Se muestra</w:t>
-            </w:r>
-            <w:r>
-              <w:t xml:space="preserve"> una notificación de volver a recargar la pagina</w:t>
+              <w:t>2 Se muestra una notificación de volver a recargar la pagina</w:t>
             </w:r>
           </w:p>
           <w:p>
@@ -8668,51 +8178,29 @@
                 <w:b/>
                 <w:bCs/>
               </w:rPr>
-              <w:t>2.5 Error al eliminar</w:t>
-            </w:r>
-            <w:r>
-              <w:rPr>
-                <w:b/>
-                <w:bCs/>
-              </w:rPr>
-              <w:t xml:space="preserve"> un agente de ventas</w:t>
-            </w:r>
-          </w:p>
-          <w:p>
-            <w:pPr>
-              <w:spacing w:after="0"/>
-              <w:rPr>
-                <w:lang w:val="es-CR"/>
-              </w:rPr>
-            </w:pPr>
-            <w:r>
-              <w:rPr>
-                <w:lang w:val="es-CR"/>
-              </w:rPr>
-              <w:t>1 El sistema muestra un mensaje de error notificando que existe una relación</w:t>
-            </w:r>
-            <w:r>
-              <w:rPr>
-                <w:lang w:val="es-CR"/>
-              </w:rPr>
-              <w:t xml:space="preserve"> con dicho ag</w:t>
-            </w:r>
-            <w:r>
-              <w:rPr>
-                <w:lang w:val="es-CR"/>
-              </w:rPr>
-              <w:t>ente de ventas.</w:t>
-            </w:r>
-          </w:p>
-          <w:p>
-            <w:pPr>
-              <w:spacing w:after="0"/>
-            </w:pPr>
-            <w:r>
-              <w:t>2 Se muestra</w:t>
-            </w:r>
-            <w:r>
-              <w:t xml:space="preserve"> una notificación de volver a recargar la pagina</w:t>
+              <w:t>2.5 Error al eliminar un agente de ventas</w:t>
+            </w:r>
+          </w:p>
+          <w:p>
+            <w:pPr>
+              <w:spacing w:after="0"/>
+              <w:rPr>
+                <w:lang w:val="es-CR"/>
+              </w:rPr>
+            </w:pPr>
+            <w:r>
+              <w:rPr>
+                <w:lang w:val="es-CR"/>
+              </w:rPr>
+              <w:t>1 El sistema muestra un mensaje de error notificando que existe una relación con dicho agente de ventas.</w:t>
+            </w:r>
+          </w:p>
+          <w:p>
+            <w:pPr>
+              <w:spacing w:after="0"/>
+            </w:pPr>
+            <w:r>
+              <w:t>2 Se muestra una notificación de volver a recargar la pagina</w:t>
             </w:r>
           </w:p>
           <w:p>
@@ -8744,52 +8232,21 @@
                 <w:b/>
                 <w:bCs/>
               </w:rPr>
-              <w:t>3.4 Cancelar el proceso de eliminar</w:t>
-            </w:r>
-            <w:r>
-              <w:rPr>
-                <w:b/>
-                <w:bCs/>
-              </w:rPr>
-              <w:t xml:space="preserve"> un agente de ventas</w:t>
-            </w:r>
-          </w:p>
-          <w:p>
-            <w:pPr>
-              <w:spacing w:after="0"/>
-              <w:rPr>
-                <w:lang w:val="es-CR"/>
-              </w:rPr>
-            </w:pPr>
-            <w:r>
-              <w:rPr>
-                <w:lang w:val="es-CR"/>
-              </w:rPr>
-              <w:t>1. Se muestra un mensaje de confirmación</w:t>
-            </w:r>
-            <w:r>
-              <w:rPr>
-                <w:lang w:val="es-CR"/>
-              </w:rPr>
-              <w:t xml:space="preserve"> y even</w:t>
-            </w:r>
-            <w:r>
-              <w:rPr>
-                <w:lang w:val="es-CR"/>
-              </w:rPr>
-              <w:t>tualmente presiona</w:t>
-            </w:r>
-            <w:r>
-              <w:rPr>
-                <w:lang w:val="es-CR"/>
-              </w:rPr>
-              <w:t xml:space="preserve"> el botón</w:t>
-            </w:r>
-            <w:r>
-              <w:rPr>
-                <w:lang w:val="es-CR"/>
-              </w:rPr>
-              <w:t xml:space="preserve"> de cancelar.</w:t>
+              <w:t>3.4 Cancelar el proceso de eliminar un agente de ventas</w:t>
+            </w:r>
+          </w:p>
+          <w:p>
+            <w:pPr>
+              <w:spacing w:after="0"/>
+              <w:rPr>
+                <w:lang w:val="es-CR"/>
+              </w:rPr>
+            </w:pPr>
+            <w:r>
+              <w:rPr>
+                <w:lang w:val="es-CR"/>
+              </w:rPr>
+              <w:t>1. Se muestra un mensaje de confirmación y eventualmente presiona el botón de cancelar.</w:t>
             </w:r>
           </w:p>
           <w:p>
@@ -9244,33 +8701,21 @@
               <w:rPr>
                 <w:lang w:val="es"/>
               </w:rPr>
-              <w:t xml:space="preserve">1. Última actualización del navegador de internet ya sea Google Chrome o Firefox </w:t>
-            </w:r>
-            <w:r>
+              <w:t>1. Última actualización del navegador de internet ya sea Google Chrome o Firefox preferiblemente.</w:t>
+            </w:r>
+          </w:p>
+          <w:p>
+            <w:pPr>
+              <w:spacing w:after="0"/>
               <w:rPr>
                 <w:lang w:val="es"/>
               </w:rPr>
-              <w:t>preferiblemente.</w:t>
-            </w:r>
-          </w:p>
-          <w:p>
-            <w:pPr>
-              <w:spacing w:after="0"/>
+            </w:pPr>
+            <w:r>
               <w:rPr>
                 <w:lang w:val="es"/>
               </w:rPr>
-            </w:pPr>
-            <w:r>
-              <w:rPr>
-                <w:lang w:val="es"/>
-              </w:rPr>
-              <w:t>2. Una velocidad de internet superior a 1 Mb.El sistema está</w:t>
-            </w:r>
-            <w:r>
-              <w:rPr>
-                <w:lang w:val="es"/>
-              </w:rPr>
-              <w:t xml:space="preserve"> en buen estado.</w:t>
+              <w:t>2. Una velocidad de internet superior a 1 Mb.El sistema está en buen estado.</w:t>
             </w:r>
           </w:p>
         </w:tc>
@@ -9330,10 +8775,7 @@
               <w:spacing w:after="0"/>
             </w:pPr>
             <w:r>
-              <w:t>El sistema está</w:t>
-            </w:r>
-            <w:r>
-              <w:t xml:space="preserve"> en buen estado</w:t>
+              <w:t>El sistema está en buen estado</w:t>
             </w:r>
           </w:p>
           <w:p>
@@ -9401,10 +8843,7 @@
               <w:spacing w:after="0"/>
             </w:pPr>
             <w:r>
-              <w:t>1. El administrador del sistema puede cance</w:t>
-            </w:r>
-            <w:r>
-              <w:t>lar la operación.</w:t>
+              <w:t>1. El administrador del sistema puede cancelar la operación.</w:t>
             </w:r>
           </w:p>
         </w:tc>
@@ -9560,14 +8999,7 @@
                 <w:shd w:val="clear" w:color="auto" w:fill="FFFFFF"/>
                 <w:lang w:val="es-CR"/>
               </w:rPr>
-              <w:t>Consulta</w:t>
-            </w:r>
-            <w:r>
-              <w:rPr>
-                <w:shd w:val="clear" w:color="auto" w:fill="FFFFFF"/>
-                <w:lang w:val="es-CR"/>
-              </w:rPr>
-              <w:t xml:space="preserve"> agente de ventas</w:t>
+              <w:t>Consulta agente de ventas</w:t>
             </w:r>
           </w:p>
         </w:tc>
@@ -9757,7 +9189,7 @@
               <w:rPr>
                 <w:lang w:val="es-CR"/>
               </w:rPr>
-              <w:t>Octubre 23, 2016</w:t>
+              <w:t>Octubre 23, 2015</w:t>
             </w:r>
           </w:p>
         </w:tc>
@@ -10024,14 +9456,14 @@
               </w:rPr>
               <w:t>2</w:t>
             </w:r>
-            <w:bookmarkStart w:id="8" w:name="__DdeLink__391_143941938721112"/>
+            <w:bookmarkStart w:id="7" w:name="__DdeLink__391_143941938721112"/>
             <w:r>
               <w:rPr>
                 <w:lang w:val="es-CR"/>
               </w:rPr>
               <w:t>. El administrador del sistema</w:t>
             </w:r>
-            <w:bookmarkEnd w:id="8"/>
+            <w:bookmarkEnd w:id="7"/>
             <w:r>
               <w:rPr>
                 <w:lang w:val="es-CR"/>
@@ -10116,13 +9548,7 @@
               <w:rPr>
                 <w:lang w:val="es-CR"/>
               </w:rPr>
-              <w:t>1. Se obtiene la información</w:t>
-            </w:r>
-            <w:r>
-              <w:rPr>
-                <w:lang w:val="es-CR"/>
-              </w:rPr>
-              <w:t xml:space="preserve"> del agente de ventas</w:t>
+              <w:t>1. Se obtiene la información del agente de ventas</w:t>
             </w:r>
           </w:p>
         </w:tc>
@@ -10206,31 +9632,7 @@
               <w:rPr>
                 <w:lang w:val="es-CR"/>
               </w:rPr>
-              <w:t>1. Selecciona en el menú</w:t>
-            </w:r>
-            <w:r>
-              <w:rPr>
-                <w:lang w:val="es-CR"/>
-              </w:rPr>
-              <w:t xml:space="preserve"> la opción</w:t>
-            </w:r>
-            <w:r>
-              <w:rPr>
-                <w:lang w:val="es-CR"/>
-              </w:rPr>
-              <w:t xml:space="preserve"> de</w:t>
-            </w:r>
-            <w:r>
-              <w:rPr>
-                <w:lang w:val="es-CR"/>
-              </w:rPr>
-              <w:t xml:space="preserve"> agente de ventas y eventualmente</w:t>
-            </w:r>
-            <w:r>
-              <w:rPr>
-                <w:lang w:val="es-CR"/>
-              </w:rPr>
-              <w:t xml:space="preserve"> se carga un listado de los agente de ventas.</w:t>
+              <w:t>1. Selecciona en el menú la opción de agente de ventas y eventualmente se carga un listado de los agente de ventas.</w:t>
             </w:r>
           </w:p>
           <w:p>
@@ -10335,13 +9737,7 @@
               <w:rPr>
                 <w:lang w:val="es-CR"/>
               </w:rPr>
-              <w:t>1 El sistema muestra un mensaje de error notificando un</w:t>
-            </w:r>
-            <w:r>
-              <w:rPr>
-                <w:lang w:val="es-CR"/>
-              </w:rPr>
-              <w:t xml:space="preserve"> problema de conexión del sistema.</w:t>
+              <w:t>1 El sistema muestra un mensaje de error notificando un problema de conexión del sistema.</w:t>
             </w:r>
           </w:p>
           <w:p>
@@ -10455,13 +9851,7 @@
               <w:rPr>
                 <w:lang w:val="es-CR"/>
               </w:rPr>
-              <w:t>1. Problemas con la conexión a la b</w:t>
-            </w:r>
-            <w:r>
-              <w:rPr>
-                <w:lang w:val="es-CR"/>
-              </w:rPr>
-              <w:t>ase de datos.</w:t>
+              <w:t>1. Problemas con la conexión a la base de datos.</w:t>
             </w:r>
           </w:p>
           <w:p>
@@ -10817,33 +10207,21 @@
               <w:rPr>
                 <w:lang w:val="es"/>
               </w:rPr>
-              <w:t xml:space="preserve">1. </w:t>
-            </w:r>
-            <w:r>
+              <w:t>1. Última actualización del navegador de internet ya sea Google Chrome o Firefox preferiblemente.</w:t>
+            </w:r>
+          </w:p>
+          <w:p>
+            <w:pPr>
+              <w:spacing w:after="0"/>
               <w:rPr>
                 <w:lang w:val="es"/>
               </w:rPr>
-              <w:t>Última actualización del navegador de internet ya sea Google Chrome o Firefox preferiblemente.</w:t>
-            </w:r>
-          </w:p>
-          <w:p>
-            <w:pPr>
-              <w:spacing w:after="0"/>
+            </w:pPr>
+            <w:r>
               <w:rPr>
                 <w:lang w:val="es"/>
               </w:rPr>
-            </w:pPr>
-            <w:r>
-              <w:rPr>
-                <w:lang w:val="es"/>
-              </w:rPr>
-              <w:t>2. Una velocidad de internet superior a 1 Mb.El sistema está</w:t>
-            </w:r>
-            <w:r>
-              <w:rPr>
-                <w:lang w:val="es"/>
-              </w:rPr>
-              <w:t xml:space="preserve"> en buen estado.</w:t>
+              <w:t>2. Una velocidad de internet superior a 1 Mb.El sistema está en buen estado.</w:t>
             </w:r>
           </w:p>
         </w:tc>
@@ -10903,10 +10281,7 @@
               <w:spacing w:after="0"/>
             </w:pPr>
             <w:r>
-              <w:t>El sistema está</w:t>
-            </w:r>
-            <w:r>
-              <w:t xml:space="preserve"> en buen estado</w:t>
+              <w:t>El sistema está en buen estado</w:t>
             </w:r>
           </w:p>
           <w:p>
@@ -10915,10 +10290,7 @@
             </w:pPr>
             <w:r>
               <w:lastRenderedPageBreak/>
-              <w:t>El usuario tiene el conocimiento para usa</w:t>
-            </w:r>
-            <w:r>
-              <w:t>r el sistema.</w:t>
+              <w:t>El usuario tiene el conocimiento para usar el sistema.</w:t>
             </w:r>
           </w:p>
         </w:tc>
@@ -11242,14 +10614,7 @@
                 <w:b/>
                 <w:bCs/>
               </w:rPr>
-              <w:t xml:space="preserve">Última actualización </w:t>
-            </w:r>
-            <w:r>
-              <w:rPr>
-                <w:b/>
-                <w:bCs/>
-              </w:rPr>
-              <w:t>realizada por:</w:t>
+              <w:t>Última actualización realizada por:</w:t>
             </w:r>
           </w:p>
         </w:tc>
@@ -11335,7 +10700,7 @@
               <w:rPr>
                 <w:lang w:val="es-CR"/>
               </w:rPr>
-              <w:t>Octubre 23, 2016</w:t>
+              <w:t>Octubre 23, 2015</w:t>
             </w:r>
           </w:p>
         </w:tc>
@@ -11520,19 +10885,7 @@
               <w:rPr>
                 <w:lang w:val="es-CR"/>
               </w:rPr>
-              <w:t>Los actores del sistema  pueden asociar</w:t>
-            </w:r>
-            <w:r>
-              <w:rPr>
-                <w:lang w:val="es-CR"/>
-              </w:rPr>
-              <w:t xml:space="preserve"> varios ingredientes</w:t>
-            </w:r>
-            <w:r>
-              <w:rPr>
-                <w:lang w:val="es-CR"/>
-              </w:rPr>
-              <w:t xml:space="preserve"> activos a un producto</w:t>
+              <w:t>Los actores del sistema  pueden asociar varios ingredientes activos a un producto</w:t>
             </w:r>
           </w:p>
         </w:tc>
@@ -11598,13 +10951,7 @@
               <w:rPr>
                 <w:lang w:val="es-CR"/>
               </w:rPr>
-              <w:t xml:space="preserve">1. Verificar el buen </w:t>
-            </w:r>
-            <w:r>
-              <w:rPr>
-                <w:lang w:val="es-CR"/>
-              </w:rPr>
-              <w:t>estado de sistema.</w:t>
+              <w:t>1. Verificar el buen estado de sistema.</w:t>
             </w:r>
           </w:p>
           <w:p>
@@ -11620,14 +10967,14 @@
               </w:rPr>
               <w:t>2</w:t>
             </w:r>
-            <w:bookmarkStart w:id="9" w:name="__DdeLink__391_14394193872112"/>
+            <w:bookmarkStart w:id="8" w:name="__DdeLink__391_14394193872112"/>
             <w:r>
               <w:rPr>
                 <w:lang w:val="es-CR"/>
               </w:rPr>
               <w:t>. El administrador del sistema</w:t>
             </w:r>
-            <w:bookmarkEnd w:id="9"/>
+            <w:bookmarkEnd w:id="8"/>
             <w:r>
               <w:rPr>
                 <w:lang w:val="es-CR"/>
@@ -11726,19 +11073,7 @@
               <w:rPr>
                 <w:lang w:val="es-CR"/>
               </w:rPr>
-              <w:t>1. Se actualiza en la base</w:t>
-            </w:r>
-            <w:r>
-              <w:rPr>
-                <w:lang w:val="es-CR"/>
-              </w:rPr>
-              <w:t xml:space="preserve"> datos del sistema la asación</w:t>
-            </w:r>
-            <w:r>
-              <w:rPr>
-                <w:lang w:val="es-CR"/>
-              </w:rPr>
-              <w:t xml:space="preserve"> de los ingredientes activos a un producto.</w:t>
+              <w:t>1. Se actualiza en la base datos del sistema la asación de los ingredientes activos a un producto.</w:t>
             </w:r>
           </w:p>
         </w:tc>
@@ -11832,121 +11167,49 @@
               <w:rPr>
                 <w:lang w:val="es-CR"/>
               </w:rPr>
-              <w:t>1. Selecciona en el menú</w:t>
-            </w:r>
-            <w:r>
-              <w:rPr>
-                <w:lang w:val="es-CR"/>
-              </w:rPr>
-              <w:t xml:space="preserve"> la opción</w:t>
-            </w:r>
-            <w:r>
-              <w:rPr>
-                <w:lang w:val="es-CR"/>
-              </w:rPr>
-              <w:t xml:space="preserve"> de Producto ingrediente.</w:t>
-            </w:r>
-          </w:p>
-          <w:p>
-            <w:pPr>
-              <w:spacing w:after="0"/>
-              <w:rPr>
-                <w:lang w:val="es-CR"/>
-              </w:rPr>
-            </w:pPr>
-            <w:r>
-              <w:rPr>
-                <w:lang w:val="es-CR"/>
-              </w:rPr>
-              <w:t>2. Se carga un listado de productos y eventualmente se despl</w:t>
-            </w:r>
-            <w:r>
-              <w:rPr>
-                <w:lang w:val="es-CR"/>
-              </w:rPr>
-              <w:t>aza al producto de su preferencia y presiona</w:t>
-            </w:r>
-            <w:r>
-              <w:rPr>
-                <w:lang w:val="es-CR"/>
-              </w:rPr>
-              <w:t xml:space="preserve"> el botón</w:t>
-            </w:r>
-            <w:r>
-              <w:rPr>
-                <w:lang w:val="es-CR"/>
-              </w:rPr>
-              <w:t xml:space="preserve"> de seleccioné</w:t>
-            </w:r>
-            <w:r>
-              <w:rPr>
-                <w:lang w:val="es-CR"/>
-              </w:rPr>
-              <w:t>.</w:t>
-            </w:r>
-          </w:p>
-          <w:p>
-            <w:pPr>
-              <w:spacing w:after="0"/>
-              <w:rPr>
-                <w:lang w:val="es-CR"/>
-              </w:rPr>
-            </w:pPr>
-            <w:r>
-              <w:rPr>
-                <w:lang w:val="es-CR"/>
-              </w:rPr>
-              <w:t>3. Se muestra un formulario con la lista de ingredientes activos, se selecciona</w:t>
-            </w:r>
-            <w:r>
-              <w:rPr>
-                <w:lang w:val="es-CR"/>
-              </w:rPr>
-              <w:t xml:space="preserve"> el ingrediente activo y presiona</w:t>
-            </w:r>
-            <w:r>
-              <w:rPr>
-                <w:lang w:val="es-CR"/>
-              </w:rPr>
-              <w:t xml:space="preserve"> el botón</w:t>
-            </w:r>
-            <w:r>
-              <w:rPr>
-                <w:lang w:val="es-CR"/>
-              </w:rPr>
-              <w:t xml:space="preserve"> de agregar.</w:t>
-            </w:r>
-          </w:p>
-          <w:p>
-            <w:pPr>
-              <w:spacing w:after="0"/>
-              <w:rPr>
-                <w:lang w:val="es-CR"/>
-              </w:rPr>
-            </w:pPr>
-            <w:r>
-              <w:rPr>
-                <w:lang w:val="es-CR"/>
-              </w:rPr>
-              <w:t>4. Se muestra una tabla del ingrediente activo para col</w:t>
-            </w:r>
-            <w:r>
-              <w:rPr>
-                <w:lang w:val="es-CR"/>
-              </w:rPr>
-              <w:t>aborar que se asoció</w:t>
-            </w:r>
-            <w:r>
-              <w:rPr>
-                <w:lang w:val="es-CR"/>
-              </w:rPr>
-              <w:t xml:space="preserve"> correctamente al producto previamente seleccionado</w:t>
-            </w:r>
-            <w:r>
-              <w:rPr>
-                <w:lang w:val="es-CR"/>
-              </w:rPr>
-              <w:t>.</w:t>
+              <w:t>1. Selecciona en el menú la opción de Producto ingrediente.</w:t>
+            </w:r>
+          </w:p>
+          <w:p>
+            <w:pPr>
+              <w:spacing w:after="0"/>
+              <w:rPr>
+                <w:lang w:val="es-CR"/>
+              </w:rPr>
+            </w:pPr>
+            <w:r>
+              <w:rPr>
+                <w:lang w:val="es-CR"/>
+              </w:rPr>
+              <w:t>2. Se carga un listado de productos y eventualmente se desplaza al producto de su preferencia y presiona el botón de seleccioné.</w:t>
+            </w:r>
+          </w:p>
+          <w:p>
+            <w:pPr>
+              <w:spacing w:after="0"/>
+              <w:rPr>
+                <w:lang w:val="es-CR"/>
+              </w:rPr>
+            </w:pPr>
+            <w:r>
+              <w:rPr>
+                <w:lang w:val="es-CR"/>
+              </w:rPr>
+              <w:t>3. Se muestra un formulario con la lista de ingredientes activos, se selecciona el ingrediente activo y presiona el botón de agregar.</w:t>
+            </w:r>
+          </w:p>
+          <w:p>
+            <w:pPr>
+              <w:spacing w:after="0"/>
+              <w:rPr>
+                <w:lang w:val="es-CR"/>
+              </w:rPr>
+            </w:pPr>
+            <w:r>
+              <w:rPr>
+                <w:lang w:val="es-CR"/>
+              </w:rPr>
+              <w:t>4. Se muestra una tabla del ingrediente activo para colaborar que se asoció correctamente al producto previamente seleccionado.</w:t>
             </w:r>
           </w:p>
         </w:tc>
@@ -12057,10 +11320,7 @@
               <w:spacing w:after="0"/>
             </w:pPr>
             <w:r>
-              <w:t xml:space="preserve">2 Se </w:t>
-            </w:r>
-            <w:r>
-              <w:t>muestra una notificación de volver a recargar la pagina</w:t>
+              <w:t>2 Se muestra una notificación de volver a recargar la pagina</w:t>
             </w:r>
           </w:p>
           <w:p>
@@ -12180,13 +11440,7 @@
               <w:rPr>
                 <w:lang w:val="es-CR"/>
               </w:rPr>
-              <w:t>2. Problemas de conexión a</w:t>
-            </w:r>
-            <w:r>
-              <w:rPr>
-                <w:lang w:val="es-CR"/>
-              </w:rPr>
-              <w:t xml:space="preserve"> Internet.</w:t>
+              <w:t>2. Problemas de conexión a Internet.</w:t>
             </w:r>
           </w:p>
           <w:p>
@@ -12528,35 +11782,23 @@
               <w:rPr>
                 <w:lang w:val="es"/>
               </w:rPr>
-              <w:t>1. Última actualización del navegador de</w:t>
-            </w:r>
-            <w:r>
+              <w:t>1. Última actualización del navegador de internet ya sea Google Chrome o Firefox preferiblemente.</w:t>
+            </w:r>
+          </w:p>
+          <w:p>
+            <w:pPr>
+              <w:spacing w:after="0"/>
               <w:rPr>
                 <w:lang w:val="es"/>
               </w:rPr>
-              <w:t xml:space="preserve"> internet ya sea Google Chrome o Firefox preferiblemente.</w:t>
-            </w:r>
-          </w:p>
-          <w:p>
-            <w:pPr>
-              <w:spacing w:after="0"/>
+            </w:pPr>
+            <w:bookmarkStart w:id="9" w:name="__DdeLink__5157_2730713651"/>
+            <w:bookmarkEnd w:id="9"/>
+            <w:r>
               <w:rPr>
                 <w:lang w:val="es"/>
               </w:rPr>
-            </w:pPr>
-            <w:bookmarkStart w:id="10" w:name="__DdeLink__5157_2730713651"/>
-            <w:bookmarkEnd w:id="10"/>
-            <w:r>
-              <w:rPr>
-                <w:lang w:val="es"/>
-              </w:rPr>
-              <w:t>2. Una velocidad de internet superior a 1 Mb.El sistema está</w:t>
-            </w:r>
-            <w:r>
-              <w:rPr>
-                <w:lang w:val="es"/>
-              </w:rPr>
-              <w:t xml:space="preserve"> en buen estado.</w:t>
+              <w:t>2. Una velocidad de internet superior a 1 Mb.El sistema está en buen estado.</w:t>
             </w:r>
           </w:p>
         </w:tc>
@@ -12617,10 +11859,7 @@
               <w:spacing w:after="0"/>
             </w:pPr>
             <w:r>
-              <w:t>El sistema está</w:t>
-            </w:r>
-            <w:r>
-              <w:t xml:space="preserve"> en buen estado</w:t>
+              <w:t>El sistema está en buen estado</w:t>
             </w:r>
           </w:p>
           <w:p>
@@ -12688,10 +11927,7 @@
               <w:spacing w:after="0"/>
             </w:pPr>
             <w:r>
-              <w:t>1.</w:t>
-            </w:r>
-            <w:r>
-              <w:t xml:space="preserve"> El administrador del sistema puede cancelar la operación.</w:t>
+              <w:t>1. El administrador del sistema puede cancelar la operación.</w:t>
             </w:r>
           </w:p>
         </w:tc>
@@ -13042,7 +12278,7 @@
               <w:rPr>
                 <w:lang w:val="es-CR"/>
               </w:rPr>
-              <w:t>Octubre 23, 2016</w:t>
+              <w:t>Octubre 23, 2015</w:t>
             </w:r>
           </w:p>
         </w:tc>
@@ -13227,19 +12463,7 @@
               <w:rPr>
                 <w:lang w:val="es-CR"/>
               </w:rPr>
-              <w:t>Los actores del sistema  pueden eliminar la asociación</w:t>
-            </w:r>
-            <w:r>
-              <w:rPr>
-                <w:lang w:val="es-CR"/>
-              </w:rPr>
-              <w:t xml:space="preserve"> de ingredientes</w:t>
-            </w:r>
-            <w:r>
-              <w:rPr>
-                <w:lang w:val="es-CR"/>
-              </w:rPr>
-              <w:t xml:space="preserve"> activos de un producto</w:t>
+              <w:t>Los actores del sistema  pueden eliminar la asociación de ingredientes activos de un producto</w:t>
             </w:r>
           </w:p>
         </w:tc>
@@ -13321,20 +12545,14 @@
               </w:rPr>
               <w:t>2</w:t>
             </w:r>
-            <w:bookmarkStart w:id="11" w:name="__DdeLink__391_143941938721121"/>
-            <w:r>
-              <w:rPr>
-                <w:lang w:val="es-CR"/>
-              </w:rPr>
-              <w:t xml:space="preserve">. El </w:t>
-            </w:r>
-            <w:r>
-              <w:rPr>
-                <w:lang w:val="es-CR"/>
-              </w:rPr>
-              <w:t>administrador del sistema</w:t>
-            </w:r>
-            <w:bookmarkEnd w:id="11"/>
+            <w:bookmarkStart w:id="10" w:name="__DdeLink__391_143941938721121"/>
+            <w:r>
+              <w:rPr>
+                <w:lang w:val="es-CR"/>
+              </w:rPr>
+              <w:t>. El administrador del sistema</w:t>
+            </w:r>
+            <w:bookmarkEnd w:id="10"/>
             <w:r>
               <w:rPr>
                 <w:lang w:val="es-CR"/>
@@ -13433,13 +12651,7 @@
               <w:rPr>
                 <w:lang w:val="es-CR"/>
               </w:rPr>
-              <w:t>1. Se actualiza en la base datos del sistema la asación</w:t>
-            </w:r>
-            <w:r>
-              <w:rPr>
-                <w:lang w:val="es-CR"/>
-              </w:rPr>
-              <w:t xml:space="preserve"> de los ingredientes activos a un producto.</w:t>
+              <w:t>1. Se actualiza en la base datos del sistema la asación de los ingredientes activos a un producto.</w:t>
             </w:r>
           </w:p>
         </w:tc>
@@ -13533,185 +12745,77 @@
               <w:rPr>
                 <w:lang w:val="es-CR"/>
               </w:rPr>
-              <w:t>1. Selecciona en el menú</w:t>
-            </w:r>
-            <w:r>
-              <w:rPr>
-                <w:lang w:val="es-CR"/>
-              </w:rPr>
-              <w:t xml:space="preserve"> la opción</w:t>
-            </w:r>
-            <w:r>
-              <w:rPr>
-                <w:lang w:val="es-CR"/>
-              </w:rPr>
-              <w:t xml:space="preserve"> de Producto ingrediente.</w:t>
-            </w:r>
-          </w:p>
-          <w:p>
-            <w:pPr>
-              <w:spacing w:after="0"/>
-              <w:rPr>
-                <w:lang w:val="es-CR"/>
-              </w:rPr>
-            </w:pPr>
-            <w:r>
-              <w:rPr>
-                <w:lang w:val="es-CR"/>
-              </w:rPr>
-              <w:t>2. Se carga un listado de productos y eventualmente se desplaza al producto de su preferenc</w:t>
-            </w:r>
-            <w:r>
-              <w:rPr>
-                <w:lang w:val="es-CR"/>
-              </w:rPr>
-              <w:t>ia y presiona</w:t>
-            </w:r>
-            <w:r>
-              <w:rPr>
-                <w:lang w:val="es-CR"/>
-              </w:rPr>
-              <w:t xml:space="preserve"> el botón</w:t>
-            </w:r>
-            <w:r>
-              <w:rPr>
-                <w:lang w:val="es-CR"/>
-              </w:rPr>
-              <w:t xml:space="preserve"> de seleccioné</w:t>
-            </w:r>
-            <w:r>
-              <w:rPr>
-                <w:lang w:val="es-CR"/>
-              </w:rPr>
-              <w:t>.</w:t>
-            </w:r>
-          </w:p>
-          <w:p>
-            <w:pPr>
-              <w:spacing w:after="0"/>
-              <w:rPr>
-                <w:lang w:val="es-CR"/>
-              </w:rPr>
-            </w:pPr>
-            <w:r>
-              <w:rPr>
-                <w:lang w:val="es-CR"/>
-              </w:rPr>
-              <w:t>3. Se muestra una tabla con tabla con la lista de ingredientes</w:t>
-            </w:r>
-            <w:r>
-              <w:rPr>
-                <w:lang w:val="es-CR"/>
-              </w:rPr>
-              <w:t xml:space="preserve"> activos acuciados</w:t>
-            </w:r>
-            <w:r>
-              <w:rPr>
-                <w:lang w:val="es-CR"/>
-              </w:rPr>
-              <w:t xml:space="preserve"> al producto previamente seleccionado.</w:t>
-            </w:r>
-          </w:p>
-          <w:p>
-            <w:pPr>
-              <w:spacing w:after="0"/>
-              <w:rPr>
-                <w:lang w:val="es-CR"/>
-              </w:rPr>
-            </w:pPr>
-            <w:r>
-              <w:rPr>
-                <w:lang w:val="es-CR"/>
-              </w:rPr>
-              <w:t>4. Se desplaza al ingrediente activo de su preferencia y presiona</w:t>
-            </w:r>
-            <w:r>
-              <w:rPr>
-                <w:lang w:val="es-CR"/>
-              </w:rPr>
-              <w:t xml:space="preserve"> el botón</w:t>
-            </w:r>
-            <w:r>
-              <w:rPr>
-                <w:lang w:val="es-CR"/>
-              </w:rPr>
-              <w:t xml:space="preserve"> quitar.</w:t>
-            </w:r>
-          </w:p>
-          <w:p>
-            <w:pPr>
-              <w:spacing w:after="0"/>
-              <w:rPr>
-                <w:lang w:val="es-CR"/>
-              </w:rPr>
-            </w:pPr>
-            <w:r>
-              <w:rPr>
-                <w:lang w:val="es-CR"/>
-              </w:rPr>
-              <w:t xml:space="preserve">5. Se muestra un </w:t>
-            </w:r>
-            <w:r>
-              <w:rPr>
-                <w:lang w:val="es-CR"/>
-              </w:rPr>
-              <w:t>mensaje de confirmación</w:t>
-            </w:r>
-            <w:r>
-              <w:rPr>
-                <w:lang w:val="es-CR"/>
-              </w:rPr>
-              <w:t>, se presiona</w:t>
-            </w:r>
-            <w:r>
-              <w:rPr>
-                <w:lang w:val="es-CR"/>
-              </w:rPr>
-              <w:t xml:space="preserve"> el botón</w:t>
-            </w:r>
-            <w:r>
-              <w:rPr>
-                <w:lang w:val="es-CR"/>
-              </w:rPr>
-              <w:t xml:space="preserve"> de aceptar para continuar con la eliminación</w:t>
-            </w:r>
-            <w:r>
-              <w:rPr>
-                <w:lang w:val="es-CR"/>
-              </w:rPr>
-              <w:t xml:space="preserve"> de la asociación</w:t>
-            </w:r>
-            <w:r>
-              <w:rPr>
-                <w:lang w:val="es-CR"/>
-              </w:rPr>
-              <w:t>.</w:t>
-            </w:r>
-          </w:p>
-          <w:p>
-            <w:pPr>
-              <w:spacing w:after="0"/>
-              <w:rPr>
-                <w:lang w:val="es-CR"/>
-              </w:rPr>
-            </w:pPr>
-            <w:r>
-              <w:rPr>
-                <w:lang w:val="es-CR"/>
-              </w:rPr>
-              <w:t>6. Seguidamente se actualiza la información</w:t>
-            </w:r>
-            <w:r>
-              <w:rPr>
-                <w:lang w:val="es-CR"/>
-              </w:rPr>
-              <w:t xml:space="preserve"> de la tabla reflejando que dicha operación se realizó</w:t>
-            </w:r>
-            <w:r>
-              <w:rPr>
-                <w:lang w:val="es-CR"/>
-              </w:rPr>
-              <w:t xml:space="preserve"> con éxito.</w:t>
+              <w:t>1. Selecciona en el menú la opción de Producto ingrediente.</w:t>
+            </w:r>
+          </w:p>
+          <w:p>
+            <w:pPr>
+              <w:spacing w:after="0"/>
+              <w:rPr>
+                <w:lang w:val="es-CR"/>
+              </w:rPr>
+            </w:pPr>
+            <w:r>
+              <w:rPr>
+                <w:lang w:val="es-CR"/>
+              </w:rPr>
+              <w:t>2. Se carga un listado de productos y eventualmente se desplaza al producto de su preferencia y presiona el botón de seleccioné.</w:t>
+            </w:r>
+          </w:p>
+          <w:p>
+            <w:pPr>
+              <w:spacing w:after="0"/>
+              <w:rPr>
+                <w:lang w:val="es-CR"/>
+              </w:rPr>
+            </w:pPr>
+            <w:r>
+              <w:rPr>
+                <w:lang w:val="es-CR"/>
+              </w:rPr>
+              <w:t>3. Se muestra una tabla con tabla con la lista de ingredientes activos acuciados al producto previamente seleccionado.</w:t>
+            </w:r>
+          </w:p>
+          <w:p>
+            <w:pPr>
+              <w:spacing w:after="0"/>
+              <w:rPr>
+                <w:lang w:val="es-CR"/>
+              </w:rPr>
+            </w:pPr>
+            <w:r>
+              <w:rPr>
+                <w:lang w:val="es-CR"/>
+              </w:rPr>
+              <w:t>4. Se desplaza al ingrediente activo de su preferencia y presiona el botón quitar.</w:t>
+            </w:r>
+          </w:p>
+          <w:p>
+            <w:pPr>
+              <w:spacing w:after="0"/>
+              <w:rPr>
+                <w:lang w:val="es-CR"/>
+              </w:rPr>
+            </w:pPr>
+            <w:r>
+              <w:rPr>
+                <w:lang w:val="es-CR"/>
+              </w:rPr>
+              <w:t>5. Se muestra un mensaje de confirmación, se presiona el botón de aceptar para continuar con la eliminación de la asociación.</w:t>
+            </w:r>
+          </w:p>
+          <w:p>
+            <w:pPr>
+              <w:spacing w:after="0"/>
+              <w:rPr>
+                <w:lang w:val="es-CR"/>
+              </w:rPr>
+            </w:pPr>
+            <w:r>
+              <w:rPr>
+                <w:lang w:val="es-CR"/>
+              </w:rPr>
+              <w:t>6. Seguidamente se actualiza la información de la tabla reflejando que dicha operación se realizó con éxito.</w:t>
             </w:r>
           </w:p>
         </w:tc>
@@ -13791,15 +12895,7 @@
                 <w:bCs/>
                 <w:lang w:val="es-CR"/>
               </w:rPr>
-              <w:t xml:space="preserve">1.4 Error </w:t>
-            </w:r>
-            <w:r>
-              <w:rPr>
-                <w:b/>
-                <w:bCs/>
-                <w:lang w:val="es-CR"/>
-              </w:rPr>
-              <w:t>al e</w:t>
+              <w:t>1.4 Error al e</w:t>
             </w:r>
             <w:r>
               <w:rPr>
@@ -13852,13 +12948,7 @@
               <w:rPr>
                 <w:lang w:val="es-CR"/>
               </w:rPr>
-              <w:t>4 El sistema debe regresar a un estado c</w:t>
-            </w:r>
-            <w:r>
-              <w:rPr>
-                <w:lang w:val="es-CR"/>
-              </w:rPr>
-              <w:t>onsistente.</w:t>
+              <w:t>4 El sistema debe regresar a un estado consistente.</w:t>
             </w:r>
           </w:p>
           <w:p>
@@ -13904,25 +12994,7 @@
               <w:rPr>
                 <w:lang w:val="es-CR"/>
               </w:rPr>
-              <w:t>1. Se muestra un mensaje de confirmación</w:t>
-            </w:r>
-            <w:r>
-              <w:rPr>
-                <w:lang w:val="es-CR"/>
-              </w:rPr>
-              <w:t xml:space="preserve"> y eventualmente presiona</w:t>
-            </w:r>
-            <w:r>
-              <w:rPr>
-                <w:lang w:val="es-CR"/>
-              </w:rPr>
-              <w:t xml:space="preserve"> el botón</w:t>
-            </w:r>
-            <w:r>
-              <w:rPr>
-                <w:lang w:val="es-CR"/>
-              </w:rPr>
-              <w:t xml:space="preserve"> de cancelar.</w:t>
+              <w:t>1. Se muestra un mensaje de confirmación y eventualmente presiona el botón de cancelar.</w:t>
             </w:r>
           </w:p>
           <w:p>
@@ -14006,15 +13078,7 @@
                 <w:bCs/>
                 <w:lang w:val="es-CR"/>
               </w:rPr>
-              <w:t xml:space="preserve">1. Problemas de </w:t>
-            </w:r>
-            <w:r>
-              <w:rPr>
-                <w:b/>
-                <w:bCs/>
-                <w:lang w:val="es-CR"/>
-              </w:rPr>
-              <w:t>acceso al sistema</w:t>
+              <w:t>1. Problemas de acceso al sistema</w:t>
             </w:r>
           </w:p>
           <w:p>
@@ -14263,13 +13327,7 @@
               <w:rPr>
                 <w:rFonts w:eastAsia="Calibri" w:cs="Calibri"/>
               </w:rPr>
-              <w:t xml:space="preserve">Aproximadamente 10 veces al día, para administrar el </w:t>
-            </w:r>
-            <w:r>
-              <w:rPr>
-                <w:rFonts w:eastAsia="Calibri" w:cs="Calibri"/>
-              </w:rPr>
-              <w:t>sistema.</w:t>
+              <w:t>Aproximadamente 10 veces al día, para administrar el sistema.</w:t>
             </w:r>
           </w:p>
         </w:tc>
@@ -14406,13 +13464,7 @@
               <w:rPr>
                 <w:lang w:val="es"/>
               </w:rPr>
-              <w:t>2. Una velocidad de internet superior a 1 Mb.El sistema está</w:t>
-            </w:r>
-            <w:r>
-              <w:rPr>
-                <w:lang w:val="es"/>
-              </w:rPr>
-              <w:t xml:space="preserve"> en buen estado.</w:t>
+              <w:t>2. Una velocidad de internet superior a 1 Mb.El sistema está en buen estado.</w:t>
             </w:r>
           </w:p>
         </w:tc>
@@ -14472,10 +13524,7 @@
               <w:spacing w:after="0"/>
             </w:pPr>
             <w:r>
-              <w:t>El sistema está</w:t>
-            </w:r>
-            <w:r>
-              <w:t xml:space="preserve"> en buen estado</w:t>
+              <w:t>El sistema está en buen estado</w:t>
             </w:r>
           </w:p>
           <w:p>
@@ -14699,14 +13748,7 @@
                 <w:shd w:val="clear" w:color="auto" w:fill="FFFFFF"/>
                 <w:lang w:val="es-CR"/>
               </w:rPr>
-              <w:t>Consulta</w:t>
-            </w:r>
-            <w:r>
-              <w:rPr>
-                <w:shd w:val="clear" w:color="auto" w:fill="FFFFFF"/>
-                <w:lang w:val="es-CR"/>
-              </w:rPr>
-              <w:t xml:space="preserve"> producto ingrediente activo</w:t>
+              <w:t>Consulta producto ingrediente activo</w:t>
             </w:r>
           </w:p>
         </w:tc>
@@ -14896,8 +13938,10 @@
               <w:rPr>
                 <w:lang w:val="es-CR"/>
               </w:rPr>
-              <w:t>Octubre 23, 2016</w:t>
-            </w:r>
+              <w:t>Octubre 23, 2015</w:t>
+            </w:r>
+            <w:bookmarkStart w:id="11" w:name="_GoBack"/>
+            <w:bookmarkEnd w:id="11"/>
           </w:p>
         </w:tc>
         <w:tc>
@@ -15081,19 +14125,7 @@
               <w:rPr>
                 <w:lang w:val="es-CR"/>
               </w:rPr>
-              <w:t>Los actores del sistema  pueden consultar los ingredientes</w:t>
-            </w:r>
-            <w:r>
-              <w:rPr>
-                <w:lang w:val="es-CR"/>
-              </w:rPr>
-              <w:t xml:space="preserve"> activos </w:t>
-            </w:r>
-            <w:r>
-              <w:rPr>
-                <w:lang w:val="es-CR"/>
-              </w:rPr>
-              <w:t>asociados a un producto</w:t>
+              <w:t>Los actores del sistema  pueden consultar los ingredientes activos asociados a un producto</w:t>
             </w:r>
           </w:p>
         </w:tc>
@@ -15215,13 +14247,7 @@
               <w:rPr>
                 <w:lang w:val="es-CR"/>
               </w:rPr>
-              <w:t xml:space="preserve">4. El producto debe estar dado de </w:t>
-            </w:r>
-            <w:r>
-              <w:rPr>
-                <w:lang w:val="es-CR"/>
-              </w:rPr>
-              <w:t>alta por el sistema.</w:t>
+              <w:t>4. El producto debe estar dado de alta por el sistema.</w:t>
             </w:r>
           </w:p>
         </w:tc>
@@ -15287,31 +14313,7 @@
               <w:rPr>
                 <w:lang w:val="es-CR"/>
               </w:rPr>
-              <w:t>1. Los actores</w:t>
-            </w:r>
-            <w:r>
-              <w:rPr>
-                <w:lang w:val="es-CR"/>
-              </w:rPr>
-              <w:t xml:space="preserve"> del sistema obtienen</w:t>
-            </w:r>
-            <w:r>
-              <w:rPr>
-                <w:lang w:val="es-CR"/>
-              </w:rPr>
-              <w:t xml:space="preserve"> la información</w:t>
-            </w:r>
-            <w:r>
-              <w:rPr>
-                <w:lang w:val="es-CR"/>
-              </w:rPr>
-              <w:t xml:space="preserve"> de los ingredientes activos asociados</w:t>
-            </w:r>
-            <w:r>
-              <w:rPr>
-                <w:lang w:val="es-CR"/>
-              </w:rPr>
-              <w:t xml:space="preserve"> a un producto.</w:t>
+              <w:t>1. Los actores del sistema obtienen la información de los ingredientes activos asociados a un producto.</w:t>
             </w:r>
           </w:p>
         </w:tc>
@@ -15405,83 +14407,35 @@
               <w:rPr>
                 <w:lang w:val="es-CR"/>
               </w:rPr>
-              <w:t>1. Selecciona en el menú</w:t>
-            </w:r>
-            <w:r>
-              <w:rPr>
-                <w:lang w:val="es-CR"/>
-              </w:rPr>
-              <w:t xml:space="preserve"> la opción</w:t>
-            </w:r>
-            <w:r>
-              <w:rPr>
-                <w:lang w:val="es-CR"/>
-              </w:rPr>
-              <w:t xml:space="preserve"> de Producto ingrediente</w:t>
-            </w:r>
-            <w:r>
-              <w:rPr>
-                <w:lang w:val="es-CR"/>
-              </w:rPr>
-              <w:t>.</w:t>
-            </w:r>
-          </w:p>
-          <w:p>
-            <w:pPr>
-              <w:spacing w:after="0"/>
-              <w:rPr>
-                <w:lang w:val="es-CR"/>
-              </w:rPr>
-            </w:pPr>
-            <w:r>
-              <w:rPr>
-                <w:lang w:val="es-CR"/>
-              </w:rPr>
-              <w:t>2. Se carga un listado de productos y eventualmente se desplaza al producto de su preferencia y presiona</w:t>
-            </w:r>
-            <w:r>
-              <w:rPr>
-                <w:lang w:val="es-CR"/>
-              </w:rPr>
-              <w:t xml:space="preserve"> el botón</w:t>
-            </w:r>
-            <w:r>
-              <w:rPr>
-                <w:lang w:val="es-CR"/>
-              </w:rPr>
-              <w:t xml:space="preserve"> de seleccioné</w:t>
-            </w:r>
-            <w:r>
-              <w:rPr>
-                <w:lang w:val="es-CR"/>
-              </w:rPr>
-              <w:t>.</w:t>
-            </w:r>
-          </w:p>
-          <w:p>
-            <w:pPr>
-              <w:spacing w:after="0"/>
-              <w:rPr>
-                <w:lang w:val="es-CR"/>
-              </w:rPr>
-            </w:pPr>
-            <w:r>
-              <w:rPr>
-                <w:lang w:val="es-CR"/>
-              </w:rPr>
-              <w:t>3. Se muestra una tabla con tabla con la lista de ingredientes</w:t>
-            </w:r>
-            <w:r>
-              <w:rPr>
-                <w:lang w:val="es-CR"/>
-              </w:rPr>
-              <w:t xml:space="preserve"> activos acuciados</w:t>
-            </w:r>
-            <w:r>
-              <w:rPr>
-                <w:lang w:val="es-CR"/>
-              </w:rPr>
-              <w:t xml:space="preserve"> al producto previamente seleccionado.</w:t>
+              <w:t>1. Selecciona en el menú la opción de Producto ingrediente.</w:t>
+            </w:r>
+          </w:p>
+          <w:p>
+            <w:pPr>
+              <w:spacing w:after="0"/>
+              <w:rPr>
+                <w:lang w:val="es-CR"/>
+              </w:rPr>
+            </w:pPr>
+            <w:r>
+              <w:rPr>
+                <w:lang w:val="es-CR"/>
+              </w:rPr>
+              <w:t>2. Se carga un listado de productos y eventualmente se desplaza al producto de su preferencia y presiona el botón de seleccioné.</w:t>
+            </w:r>
+          </w:p>
+          <w:p>
+            <w:pPr>
+              <w:spacing w:after="0"/>
+              <w:rPr>
+                <w:lang w:val="es-CR"/>
+              </w:rPr>
+            </w:pPr>
+            <w:r>
+              <w:rPr>
+                <w:lang w:val="es-CR"/>
+              </w:rPr>
+              <w:t>3. Se muestra una tabla con tabla con la lista de ingredientes activos acuciados al producto previamente seleccionado.</w:t>
             </w:r>
           </w:p>
         </w:tc>
@@ -15518,16 +14472,7 @@
                 <w:bCs/>
                 <w:lang w:val="es-CR"/>
               </w:rPr>
-              <w:t xml:space="preserve">      </w:t>
-            </w:r>
-            <w:r>
-              <w:rPr>
-                <w:rFonts w:eastAsia="Calibri" w:cs="Calibri"/>
-                <w:b/>
-                <w:bCs/>
-                <w:lang w:val="es-CR"/>
-              </w:rPr>
-              <w:t>Flujos alternativos</w:t>
+              <w:t xml:space="preserve">      Flujos alternativos</w:t>
             </w:r>
             <w:r>
               <w:rPr>
@@ -15613,13 +14558,7 @@
               <w:rPr>
                 <w:lang w:val="es-CR"/>
               </w:rPr>
-              <w:t>4 El sistema debe</w:t>
-            </w:r>
-            <w:r>
-              <w:rPr>
-                <w:lang w:val="es-CR"/>
-              </w:rPr>
-              <w:t xml:space="preserve"> regresar a un estado consistente.</w:t>
+              <w:t>4 El sistema debe regresar a un estado consistente.</w:t>
             </w:r>
           </w:p>
           <w:p>
@@ -15684,10 +14623,7 @@
               <w:spacing w:after="0"/>
             </w:pPr>
             <w:r>
-              <w:t>3 Se cancela el p</w:t>
-            </w:r>
-            <w:r>
-              <w:t>roceso.</w:t>
+              <w:t>3 Se cancela el proceso.</w:t>
             </w:r>
           </w:p>
           <w:p>
@@ -16161,19 +15097,7 @@
               <w:rPr>
                 <w:lang w:val="es"/>
               </w:rPr>
-              <w:t xml:space="preserve">2. Una </w:t>
-            </w:r>
-            <w:r>
-              <w:rPr>
-                <w:lang w:val="es"/>
-              </w:rPr>
-              <w:t>velocidad de internet superior a 1 Mb.El sistema está</w:t>
-            </w:r>
-            <w:r>
-              <w:rPr>
-                <w:lang w:val="es"/>
-              </w:rPr>
-              <w:t xml:space="preserve"> en buen estado.</w:t>
+              <w:t>2. Una velocidad de internet superior a 1 Mb.El sistema está en buen estado.</w:t>
             </w:r>
           </w:p>
         </w:tc>
@@ -16233,10 +15157,7 @@
               <w:spacing w:after="0"/>
             </w:pPr>
             <w:r>
-              <w:t>El sistema está</w:t>
-            </w:r>
-            <w:r>
-              <w:t xml:space="preserve"> en buen estado</w:t>
+              <w:t>El sistema está en buen estado</w:t>
             </w:r>
           </w:p>
           <w:p>

</xml_diff>